<commit_message>
fix issue with react commponent
</commit_message>
<xml_diff>
--- a/design/developmentTask.docx
+++ b/design/developmentTask.docx
@@ -1076,12 +1076,26 @@
       </w:pPr>
       <w:r>
         <w:rPr/>
-      </w:r>
+        <w:t>https://www.toptal.com/scala/using-scala-js-with-npm-and-browserify</w:t>
+      </w:r>
+    </w:p>
+    <w:p>
+      <w:pPr>
+        <w:sectPr>
+          <w:type w:val="continuous"/>
+          <w:pgSz w:w="11906" w:h="16838"/>
+          <w:pgMar w:left="1134" w:right="1134" w:header="0" w:top="1134" w:footer="0" w:bottom="1134" w:gutter="0"/>
+          <w:formProt w:val="false"/>
+          <w:textDirection w:val="lrTb"/>
+          <w:docGrid w:type="default" w:linePitch="240" w:charSpace="4294961151"/>
+        </w:sectPr>
+      </w:pPr>
     </w:p>
     <w:sectPr>
       <w:type w:val="continuous"/>
       <w:pgSz w:w="11906" w:h="16838"/>
       <w:pgMar w:left="1134" w:right="1134" w:header="0" w:top="1134" w:footer="0" w:bottom="1134" w:gutter="0"/>
+      <w:pgNumType w:fmt="decimal"/>
       <w:formProt w:val="false"/>
       <w:textDirection w:val="lrTb"/>
       <w:docGrid w:type="default" w:linePitch="240" w:charSpace="4294961151"/>
@@ -1104,7 +1118,6 @@
         </w:tabs>
         <w:ind w:left="720" w:hanging="360"/>
       </w:pPr>
-      <w:rPr/>
     </w:lvl>
     <w:lvl w:ilvl="1">
       <w:start w:val="1"/>
@@ -1117,7 +1130,6 @@
         </w:tabs>
         <w:ind w:left="1080" w:hanging="360"/>
       </w:pPr>
-      <w:rPr/>
     </w:lvl>
     <w:lvl w:ilvl="2">
       <w:start w:val="1"/>
@@ -1130,7 +1142,6 @@
         </w:tabs>
         <w:ind w:left="1440" w:hanging="360"/>
       </w:pPr>
-      <w:rPr/>
     </w:lvl>
     <w:lvl w:ilvl="3">
       <w:start w:val="1"/>
@@ -1143,7 +1154,6 @@
         </w:tabs>
         <w:ind w:left="1800" w:hanging="360"/>
       </w:pPr>
-      <w:rPr/>
     </w:lvl>
     <w:lvl w:ilvl="4">
       <w:start w:val="1"/>
@@ -1156,7 +1166,6 @@
         </w:tabs>
         <w:ind w:left="2160" w:hanging="360"/>
       </w:pPr>
-      <w:rPr/>
     </w:lvl>
     <w:lvl w:ilvl="5">
       <w:start w:val="1"/>
@@ -1169,7 +1178,6 @@
         </w:tabs>
         <w:ind w:left="2520" w:hanging="360"/>
       </w:pPr>
-      <w:rPr/>
     </w:lvl>
     <w:lvl w:ilvl="6">
       <w:start w:val="1"/>
@@ -1182,7 +1190,6 @@
         </w:tabs>
         <w:ind w:left="2880" w:hanging="360"/>
       </w:pPr>
-      <w:rPr/>
     </w:lvl>
     <w:lvl w:ilvl="7">
       <w:start w:val="1"/>
@@ -1195,7 +1202,6 @@
         </w:tabs>
         <w:ind w:left="3240" w:hanging="360"/>
       </w:pPr>
-      <w:rPr/>
     </w:lvl>
     <w:lvl w:ilvl="8">
       <w:start w:val="1"/>
@@ -1208,7 +1214,6 @@
         </w:tabs>
         <w:ind w:left="3600" w:hanging="360"/>
       </w:pPr>
-      <w:rPr/>
     </w:lvl>
   </w:abstractNum>
   <w:abstractNum w:abstractNumId="2">
@@ -1345,6 +1350,7 @@
     <w:rPrDefault>
       <w:rPr>
         <w:rFonts w:ascii="Liberation Serif" w:hAnsi="Liberation Serif" w:eastAsia="Noto Sans CJK SC Regular" w:cs="FreeSans"/>
+        <w:sz w:val="20"/>
         <w:szCs w:val="24"/>
         <w:lang w:val="en-IN" w:eastAsia="zh-CN" w:bidi="hi-IN"/>
       </w:rPr>

</xml_diff>